<commit_message>
mudancas na p2 mineracao
</commit_message>
<xml_diff>
--- a/data-mining-applied-to-engineering/2-exercises/P2.docx
+++ b/data-mining-applied-to-engineering/2-exercises/P2.docx
@@ -7,7 +7,6 @@
         <w:rPr>
           <w:b/>
           <w:bCs/>
-          <w:lang w:val="en-US"/>
         </w:rPr>
       </w:pPr>
       <w:r>
@@ -43,7 +42,6 @@
         <w:rPr>
           <w:b/>
           <w:bCs/>
-          <w:lang w:val="en-US"/>
         </w:rPr>
         <w:t>:</w:t>
       </w:r>
@@ -204,10 +202,7 @@
         </w:numPr>
       </w:pPr>
       <w:r>
-        <w:t xml:space="preserve">Se reduzir colunas, as colunas não devem ser reduzidas aleatoriamente. Deve-se escolher critérios baseados na análise dos dados (exemplo, matriz de correlação, técnicas foward ou backward ou quaisquer algoritmo de seleção de características). Deve-se justificar as suas escolhas. </w:t>
-      </w:r>
-      <w:r>
-        <w:t>Se não aplicar, justificar porque não achou necessário.</w:t>
+        <w:t>Se reduzir colunas, as colunas não devem ser reduzidas aleatoriamente. Deve-se escolher critérios baseados na análise dos dados (exemplo, matriz de correlação, técnicas foward ou backward ou quaisquer algoritmo de seleção de características). Deve-se justificar as suas escolhas. Se não aplicar, justificar porque não achou necessário.</w:t>
       </w:r>
     </w:p>
     <w:p>
@@ -272,13 +267,6 @@
         <w:t>Frisando, as saídas devem estar geradas nas células.</w:t>
       </w:r>
     </w:p>
-    <w:p/>
-    <w:p/>
-    <w:p>
-      <w:r>
-        <w:t>Resultados</w:t>
-      </w:r>
-    </w:p>
     <w:p>
       <w:pPr>
         <w:pStyle w:val="ListParagraph"/>
@@ -288,16 +276,14 @@
         </w:numPr>
       </w:pPr>
       <w:r>
-        <w:t>Comparar</w:t>
-      </w:r>
-      <w:r>
-        <w:t xml:space="preserve"> os resultados antes e depois </w:t>
-      </w:r>
-      <w:r>
-        <w:t xml:space="preserve">das diferentes abordagens de preprocessamento aplicadas (exemplo, antes de tirar tal coluna, depois, antes de normalizar, depois e opor ai vai) </w:t>
-      </w:r>
-      <w:r>
-        <w:t>através de métricas de avaliação. Justicar a escolha de cada uma das métricas usadas (tem que fazer sentido com o seu problema).</w:t>
+        <w:t>Por favor, quem gerar pdf de arquivo de texto, não colocar o código no documento. Código apenas no ipynb!!!</w:t>
+      </w:r>
+    </w:p>
+    <w:p/>
+    <w:p/>
+    <w:p>
+      <w:r>
+        <w:t>Resultados</w:t>
       </w:r>
     </w:p>
     <w:p>
@@ -309,7 +295,7 @@
         </w:numPr>
       </w:pPr>
       <w:r>
-        <w:t>Gerar além das explicações, tabelas comparativas (nas bases de treino, validação e testes) e gráficos (curvas de precisão-recall, AUC) sobre os resultados encontrados.</w:t>
+        <w:t>Comparar os resultados antes e depois das diferentes abordagens de preprocessamento aplicadas (exemplo, antes de tirar tal coluna, depois, antes de normalizar, depois e opor ai vai) através de métricas de avaliação. Justicar a escolha de cada uma das métricas usadas (tem que fazer sentido com o seu problema).</w:t>
       </w:r>
     </w:p>
     <w:p>
@@ -321,17 +307,7 @@
         </w:numPr>
       </w:pPr>
       <w:r>
-        <w:t>Comparar a eficiencia do modelo nas bases de treino, validação e teste para verificar a ocorrência de underffiting e overffiting.</w:t>
-      </w:r>
-    </w:p>
-    <w:p>
-      <w:r>
-        <w:t>Conclusão</w:t>
-      </w:r>
-    </w:p>
-    <w:p>
-      <w:r>
-        <w:t>Mesmas da P1</w:t>
+        <w:t>Gerar além das explicações, tabelas comparativas (nas bases de treino, validação e testes) e gráficos (curvas de precisão-recall, AUC) sobre os resultados encontrados.</w:t>
       </w:r>
     </w:p>
     <w:p>
@@ -339,9 +315,31 @@
         <w:pStyle w:val="ListParagraph"/>
         <w:numPr>
           <w:ilvl w:val="0"/>
-          <w:numId w:val="6"/>
+          <w:numId w:val="4"/>
         </w:numPr>
       </w:pPr>
+      <w:r>
+        <w:t>Comparar a eficiencia do modelo nas bases de treino, validação e teste para verificar a ocorrência de underffiting e overffiting.</w:t>
+      </w:r>
+    </w:p>
+    <w:p>
+      <w:r>
+        <w:t>Conclusão</w:t>
+      </w:r>
+    </w:p>
+    <w:p>
+      <w:pPr>
+        <w:pStyle w:val="ListParagraph"/>
+        <w:numPr>
+          <w:ilvl w:val="0"/>
+          <w:numId w:val="7"/>
+        </w:numPr>
+      </w:pPr>
+      <w:r>
+        <w:t>Mesmas da P1</w:t>
+      </w:r>
+    </w:p>
+    <w:p>
       <w:r>
         <w:t>REFERENCIAS</w:t>
       </w:r>
@@ -356,6 +354,18 @@
       </w:pPr>
       <w:r>
         <w:t>MESMO PROCESSO DA P1. TRABALHOS NAO REFERENCIADOS SERÃO PENALIZADOS</w:t>
+      </w:r>
+    </w:p>
+    <w:p>
+      <w:pPr>
+        <w:pStyle w:val="ListParagraph"/>
+        <w:numPr>
+          <w:ilvl w:val="0"/>
+          <w:numId w:val="5"/>
+        </w:numPr>
+      </w:pPr>
+      <w:r>
+        <w:t>Siga o padrão ABNT para referenciar</w:t>
       </w:r>
     </w:p>
     <w:p/>
@@ -373,6 +383,119 @@
 <file path=word/numbering.xml><?xml version="1.0" encoding="utf-8"?>
 <w:numbering xmlns:wpc="http://schemas.microsoft.com/office/word/2010/wordprocessingCanvas" xmlns:cx="http://schemas.microsoft.com/office/drawing/2014/chartex" xmlns:cx1="http://schemas.microsoft.com/office/drawing/2015/9/8/chartex" xmlns:cx2="http://schemas.microsoft.com/office/drawing/2015/10/21/chartex" xmlns:cx3="http://schemas.microsoft.com/office/drawing/2016/5/9/chartex" xmlns:cx4="http://schemas.microsoft.com/office/drawing/2016/5/10/chartex" xmlns:cx5="http://schemas.microsoft.com/office/drawing/2016/5/11/chartex" xmlns:cx6="http://schemas.microsoft.com/office/drawing/2016/5/12/chartex" xmlns:cx7="http://schemas.microsoft.com/office/drawing/2016/5/13/chartex" xmlns:cx8="http://schemas.microsoft.com/office/drawing/2016/5/14/chartex" xmlns:mc="http://schemas.openxmlformats.org/markup-compatibility/2006" xmlns:aink="http://schemas.microsoft.com/office/drawing/2016/ink" xmlns:am3d="http://schemas.microsoft.com/office/drawing/2017/model3d" xmlns:o="urn:schemas-microsoft-com:office:office" xmlns:oel="http://schemas.microsoft.com/office/2019/extlst" xmlns:r="http://schemas.openxmlformats.org/officeDocument/2006/relationships" xmlns:m="http://schemas.openxmlformats.org/officeDocument/2006/math" xmlns:v="urn:schemas-microsoft-com:vml" xmlns:wp14="http://schemas.microsoft.com/office/word/2010/wordprocessingDrawing" xmlns:wp="http://schemas.openxmlformats.org/drawingml/2006/wordprocessingDrawing" xmlns:w10="urn:schemas-microsoft-com:office:word" xmlns:w="http://schemas.openxmlformats.org/wordprocessingml/2006/main" xmlns:w14="http://schemas.microsoft.com/office/word/2010/wordml" xmlns:w15="http://schemas.microsoft.com/office/word/2012/wordml" xmlns:w16cex="http://schemas.microsoft.com/office/word/2018/wordml/cex" xmlns:w16cid="http://schemas.microsoft.com/office/word/2016/wordml/cid" xmlns:w16="http://schemas.microsoft.com/office/word/2018/wordml" xmlns:w16du="http://schemas.microsoft.com/office/word/2023/wordml/word16du" xmlns:w16sdtdh="http://schemas.microsoft.com/office/word/2020/wordml/sdtdatahash" xmlns:w16se="http://schemas.microsoft.com/office/word/2015/wordml/symex" xmlns:wpg="http://schemas.microsoft.com/office/word/2010/wordprocessingGroup" xmlns:wpi="http://schemas.microsoft.com/office/word/2010/wordprocessingInk" xmlns:wne="http://schemas.microsoft.com/office/word/2006/wordml" xmlns:wps="http://schemas.microsoft.com/office/word/2010/wordprocessingShape" mc:Ignorable="w14 w15 w16se w16cid w16 w16cex w16sdtdh w16du wp14">
   <w:abstractNum w:abstractNumId="0" w15:restartNumberingAfterBreak="0">
+    <w:nsid w:val="0655280F"/>
+    <w:multiLevelType w:val="hybridMultilevel"/>
+    <w:tmpl w:val="FE104644"/>
+    <w:lvl w:ilvl="0" w:tplc="04160001">
+      <w:start w:val="1"/>
+      <w:numFmt w:val="bullet"/>
+      <w:lvlText w:val=""/>
+      <w:lvlJc w:val="left"/>
+      <w:pPr>
+        <w:ind w:left="720" w:hanging="360"/>
+      </w:pPr>
+      <w:rPr>
+        <w:rFonts w:ascii="Symbol" w:hAnsi="Symbol" w:hint="default"/>
+      </w:rPr>
+    </w:lvl>
+    <w:lvl w:ilvl="1" w:tplc="04160003" w:tentative="1">
+      <w:start w:val="1"/>
+      <w:numFmt w:val="bullet"/>
+      <w:lvlText w:val="o"/>
+      <w:lvlJc w:val="left"/>
+      <w:pPr>
+        <w:ind w:left="1440" w:hanging="360"/>
+      </w:pPr>
+      <w:rPr>
+        <w:rFonts w:ascii="Courier New" w:hAnsi="Courier New" w:cs="Courier New" w:hint="default"/>
+      </w:rPr>
+    </w:lvl>
+    <w:lvl w:ilvl="2" w:tplc="04160005" w:tentative="1">
+      <w:start w:val="1"/>
+      <w:numFmt w:val="bullet"/>
+      <w:lvlText w:val=""/>
+      <w:lvlJc w:val="left"/>
+      <w:pPr>
+        <w:ind w:left="2160" w:hanging="360"/>
+      </w:pPr>
+      <w:rPr>
+        <w:rFonts w:ascii="Wingdings" w:hAnsi="Wingdings" w:hint="default"/>
+      </w:rPr>
+    </w:lvl>
+    <w:lvl w:ilvl="3" w:tplc="04160001" w:tentative="1">
+      <w:start w:val="1"/>
+      <w:numFmt w:val="bullet"/>
+      <w:lvlText w:val=""/>
+      <w:lvlJc w:val="left"/>
+      <w:pPr>
+        <w:ind w:left="2880" w:hanging="360"/>
+      </w:pPr>
+      <w:rPr>
+        <w:rFonts w:ascii="Symbol" w:hAnsi="Symbol" w:hint="default"/>
+      </w:rPr>
+    </w:lvl>
+    <w:lvl w:ilvl="4" w:tplc="04160003" w:tentative="1">
+      <w:start w:val="1"/>
+      <w:numFmt w:val="bullet"/>
+      <w:lvlText w:val="o"/>
+      <w:lvlJc w:val="left"/>
+      <w:pPr>
+        <w:ind w:left="3600" w:hanging="360"/>
+      </w:pPr>
+      <w:rPr>
+        <w:rFonts w:ascii="Courier New" w:hAnsi="Courier New" w:cs="Courier New" w:hint="default"/>
+      </w:rPr>
+    </w:lvl>
+    <w:lvl w:ilvl="5" w:tplc="04160005" w:tentative="1">
+      <w:start w:val="1"/>
+      <w:numFmt w:val="bullet"/>
+      <w:lvlText w:val=""/>
+      <w:lvlJc w:val="left"/>
+      <w:pPr>
+        <w:ind w:left="4320" w:hanging="360"/>
+      </w:pPr>
+      <w:rPr>
+        <w:rFonts w:ascii="Wingdings" w:hAnsi="Wingdings" w:hint="default"/>
+      </w:rPr>
+    </w:lvl>
+    <w:lvl w:ilvl="6" w:tplc="04160001" w:tentative="1">
+      <w:start w:val="1"/>
+      <w:numFmt w:val="bullet"/>
+      <w:lvlText w:val=""/>
+      <w:lvlJc w:val="left"/>
+      <w:pPr>
+        <w:ind w:left="5040" w:hanging="360"/>
+      </w:pPr>
+      <w:rPr>
+        <w:rFonts w:ascii="Symbol" w:hAnsi="Symbol" w:hint="default"/>
+      </w:rPr>
+    </w:lvl>
+    <w:lvl w:ilvl="7" w:tplc="04160003" w:tentative="1">
+      <w:start w:val="1"/>
+      <w:numFmt w:val="bullet"/>
+      <w:lvlText w:val="o"/>
+      <w:lvlJc w:val="left"/>
+      <w:pPr>
+        <w:ind w:left="5760" w:hanging="360"/>
+      </w:pPr>
+      <w:rPr>
+        <w:rFonts w:ascii="Courier New" w:hAnsi="Courier New" w:cs="Courier New" w:hint="default"/>
+      </w:rPr>
+    </w:lvl>
+    <w:lvl w:ilvl="8" w:tplc="04160005" w:tentative="1">
+      <w:start w:val="1"/>
+      <w:numFmt w:val="bullet"/>
+      <w:lvlText w:val=""/>
+      <w:lvlJc w:val="left"/>
+      <w:pPr>
+        <w:ind w:left="6480" w:hanging="360"/>
+      </w:pPr>
+      <w:rPr>
+        <w:rFonts w:ascii="Wingdings" w:hAnsi="Wingdings" w:hint="default"/>
+      </w:rPr>
+    </w:lvl>
+  </w:abstractNum>
+  <w:abstractNum w:abstractNumId="1" w15:restartNumberingAfterBreak="0">
     <w:nsid w:val="07C37A72"/>
     <w:multiLevelType w:val="hybridMultilevel"/>
     <w:tmpl w:val="88E07A2C"/>
@@ -485,7 +608,7 @@
       </w:rPr>
     </w:lvl>
   </w:abstractNum>
-  <w:abstractNum w:abstractNumId="1" w15:restartNumberingAfterBreak="0">
+  <w:abstractNum w:abstractNumId="2" w15:restartNumberingAfterBreak="0">
     <w:nsid w:val="104310C8"/>
     <w:multiLevelType w:val="hybridMultilevel"/>
     <w:tmpl w:val="1DF6B838"/>
@@ -598,7 +721,7 @@
       </w:rPr>
     </w:lvl>
   </w:abstractNum>
-  <w:abstractNum w:abstractNumId="2" w15:restartNumberingAfterBreak="0">
+  <w:abstractNum w:abstractNumId="3" w15:restartNumberingAfterBreak="0">
     <w:nsid w:val="386C37D4"/>
     <w:multiLevelType w:val="hybridMultilevel"/>
     <w:tmpl w:val="DF64ADE8"/>
@@ -711,7 +834,7 @@
       </w:rPr>
     </w:lvl>
   </w:abstractNum>
-  <w:abstractNum w:abstractNumId="3" w15:restartNumberingAfterBreak="0">
+  <w:abstractNum w:abstractNumId="4" w15:restartNumberingAfterBreak="0">
     <w:nsid w:val="4CED6E2B"/>
     <w:multiLevelType w:val="hybridMultilevel"/>
     <w:tmpl w:val="48C4F68E"/>
@@ -824,7 +947,7 @@
       </w:rPr>
     </w:lvl>
   </w:abstractNum>
-  <w:abstractNum w:abstractNumId="4" w15:restartNumberingAfterBreak="0">
+  <w:abstractNum w:abstractNumId="5" w15:restartNumberingAfterBreak="0">
     <w:nsid w:val="725A3CC6"/>
     <w:multiLevelType w:val="hybridMultilevel"/>
     <w:tmpl w:val="71A68E70"/>
@@ -937,7 +1060,7 @@
       </w:rPr>
     </w:lvl>
   </w:abstractNum>
-  <w:abstractNum w:abstractNumId="5" w15:restartNumberingAfterBreak="0">
+  <w:abstractNum w:abstractNumId="6" w15:restartNumberingAfterBreak="0">
     <w:nsid w:val="77402CBE"/>
     <w:multiLevelType w:val="hybridMultilevel"/>
     <w:tmpl w:val="C7C45484"/>
@@ -1051,22 +1174,25 @@
     </w:lvl>
   </w:abstractNum>
   <w:num w:numId="1" w16cid:durableId="1864201">
-    <w:abstractNumId w:val="0"/>
+    <w:abstractNumId w:val="1"/>
   </w:num>
   <w:num w:numId="2" w16cid:durableId="949094049">
+    <w:abstractNumId w:val="5"/>
+  </w:num>
+  <w:num w:numId="3" w16cid:durableId="503981209">
+    <w:abstractNumId w:val="3"/>
+  </w:num>
+  <w:num w:numId="4" w16cid:durableId="229315427">
+    <w:abstractNumId w:val="6"/>
+  </w:num>
+  <w:num w:numId="5" w16cid:durableId="1513956924">
+    <w:abstractNumId w:val="2"/>
+  </w:num>
+  <w:num w:numId="6" w16cid:durableId="1966428770">
     <w:abstractNumId w:val="4"/>
   </w:num>
-  <w:num w:numId="3" w16cid:durableId="503981209">
-    <w:abstractNumId w:val="2"/>
-  </w:num>
-  <w:num w:numId="4" w16cid:durableId="229315427">
-    <w:abstractNumId w:val="5"/>
-  </w:num>
-  <w:num w:numId="5" w16cid:durableId="1513956924">
-    <w:abstractNumId w:val="1"/>
-  </w:num>
-  <w:num w:numId="6" w16cid:durableId="1966428770">
-    <w:abstractNumId w:val="3"/>
+  <w:num w:numId="7" w16cid:durableId="901718805">
+    <w:abstractNumId w:val="0"/>
   </w:num>
 </w:numbering>
 </file>

</xml_diff>